<commit_message>
#1 REST, RM study
</commit_message>
<xml_diff>
--- a/Document/20190714/20190714 프로젝트 개요.docx
+++ b/Document/20190714/20190714 프로젝트 개요.docx
@@ -220,25 +220,7 @@
           <w:sz w:val="22"/>
           <w:szCs w:val="22"/>
         </w:rPr>
-        <w:t xml:space="preserve">앞으로 여러 프로젝트를 경험해 보면서 필요한 기능들을 </w:t>
-      </w:r>
-      <w:proofErr w:type="gramStart"/>
-      <w:r>
-        <w:rPr>
-          <w:rFonts w:asciiTheme="majorHAnsi" w:eastAsiaTheme="majorHAnsi" w:hAnsiTheme="majorHAnsi" w:hint="eastAsia"/>
-          <w:sz w:val="22"/>
-          <w:szCs w:val="22"/>
-        </w:rPr>
-        <w:t>덧 붙여</w:t>
-      </w:r>
-      <w:proofErr w:type="gramEnd"/>
-      <w:r>
-        <w:rPr>
-          <w:rFonts w:asciiTheme="majorHAnsi" w:eastAsiaTheme="majorHAnsi" w:hAnsiTheme="majorHAnsi" w:hint="eastAsia"/>
-          <w:sz w:val="22"/>
-          <w:szCs w:val="22"/>
-        </w:rPr>
-        <w:t xml:space="preserve"> 가며 끊임 없이 개발하고 관리할 예정인 프로젝트 입니다.</w:t>
+        <w:t>앞으로 여러 프로젝트를 경험해 보면서 필요한 기능들을 덧붙여 가며 끊임없이 개발하고 관리할 예정인 프로젝트입니다.</w:t>
       </w:r>
       <w:r>
         <w:rPr>
@@ -259,6 +241,8 @@
           <w:szCs w:val="22"/>
         </w:rPr>
       </w:pPr>
+      <w:bookmarkStart w:id="0" w:name="_GoBack"/>
+      <w:bookmarkEnd w:id="0"/>
     </w:p>
     <w:p>
       <w:pPr>
@@ -581,7 +565,7 @@
         </w:numPr>
         <w:spacing w:line="240" w:lineRule="auto"/>
         <w:rPr>
-          <w:rFonts w:asciiTheme="majorHAnsi" w:eastAsiaTheme="majorHAnsi" w:hAnsiTheme="majorHAnsi" w:hint="eastAsia"/>
+          <w:rFonts w:asciiTheme="majorHAnsi" w:eastAsiaTheme="majorHAnsi" w:hAnsiTheme="majorHAnsi"/>
           <w:sz w:val="22"/>
           <w:szCs w:val="22"/>
         </w:rPr>
@@ -682,8 +666,6 @@
           <w:szCs w:val="22"/>
         </w:rPr>
       </w:pPr>
-      <w:bookmarkStart w:id="0" w:name="_GoBack"/>
-      <w:bookmarkEnd w:id="0"/>
     </w:p>
     <w:p>
       <w:pPr>
@@ -3022,6 +3004,36 @@
       </w:numPr>
     </w:pPr>
   </w:style>
+  <w:style w:type="paragraph" w:styleId="a7">
+    <w:name w:val="Balloon Text"/>
+    <w:basedOn w:val="a"/>
+    <w:link w:val="Char1"/>
+    <w:uiPriority w:val="99"/>
+    <w:semiHidden/>
+    <w:unhideWhenUsed/>
+    <w:rsid w:val="00500A7B"/>
+    <w:pPr>
+      <w:spacing w:after="0" w:line="240" w:lineRule="auto"/>
+    </w:pPr>
+    <w:rPr>
+      <w:rFonts w:asciiTheme="majorHAnsi" w:eastAsiaTheme="majorEastAsia" w:hAnsiTheme="majorHAnsi" w:cstheme="majorBidi"/>
+      <w:sz w:val="18"/>
+      <w:szCs w:val="18"/>
+    </w:rPr>
+  </w:style>
+  <w:style w:type="character" w:customStyle="1" w:styleId="Char1">
+    <w:name w:val="풍선 도움말 텍스트 Char"/>
+    <w:basedOn w:val="a0"/>
+    <w:link w:val="a7"/>
+    <w:uiPriority w:val="99"/>
+    <w:semiHidden/>
+    <w:rsid w:val="00500A7B"/>
+    <w:rPr>
+      <w:rFonts w:asciiTheme="majorHAnsi" w:eastAsiaTheme="majorEastAsia" w:hAnsiTheme="majorHAnsi" w:cstheme="majorBidi"/>
+      <w:sz w:val="18"/>
+      <w:szCs w:val="18"/>
+    </w:rPr>
+  </w:style>
 </w:styles>
 </file>
 

</xml_diff>